<commit_message>
se agrego los links de los videos
</commit_message>
<xml_diff>
--- a/links videos.docx
+++ b/links videos.docx
@@ -4,10 +4,28 @@
   <w:body>
     <w:p>
       <w:r>
-        <w:t>Ejercicio 1:</w:t>
+        <w:t>Ejercicio 1</w:t>
+      </w:r>
+      <w:r>
+        <w:t xml:space="preserve"> y 3</w:t>
+      </w:r>
+      <w:r>
+        <w:t>:</w:t>
       </w:r>
     </w:p>
-    <w:p/>
+    <w:p>
+      <w:hyperlink r:id="rId4" w:history="1">
+        <w:r>
+          <w:rPr>
+            <w:rStyle w:val="Hipervnculo"/>
+          </w:rPr>
+          <w:t>https://www.canva.com/design/DAGP9PtXygw/Uo-S76tJYCKextSrYzczfg/edit?utm_content=DAGP9PtXygw&amp;utm_campaign=designshare&amp;utm_medium=link2&amp;utm_source=sharebutton</w:t>
+        </w:r>
+      </w:hyperlink>
+      <w:r>
+        <w:t xml:space="preserve"> </w:t>
+      </w:r>
+    </w:p>
     <w:p>
       <w:r>
         <w:t xml:space="preserve">Ejercicio </w:t>
@@ -19,16 +37,17 @@
         <w:t>:</w:t>
       </w:r>
     </w:p>
-    <w:p/>
     <w:p>
+      <w:hyperlink r:id="rId5" w:history="1">
+        <w:r>
+          <w:rPr>
+            <w:rStyle w:val="Hipervnculo"/>
+          </w:rPr>
+          <w:t>https://drive.google.com/file/d/1cEktHGhjZe3a2k_U_dUv5DJU71K4r6YV/view?usp=drivesdk</w:t>
+        </w:r>
+      </w:hyperlink>
       <w:r>
-        <w:t xml:space="preserve">Ejercicio </w:t>
-      </w:r>
-      <w:r>
-        <w:t>3</w:t>
-      </w:r>
-      <w:r>
-        <w:t>:</w:t>
+        <w:t xml:space="preserve"> </w:t>
       </w:r>
     </w:p>
     <w:p/>
@@ -959,6 +978,29 @@
       <w:spacing w:val="5"/>
     </w:rPr>
   </w:style>
+  <w:style w:type="character" w:styleId="Hipervnculo">
+    <w:name w:val="Hyperlink"/>
+    <w:basedOn w:val="Fuentedeprrafopredeter"/>
+    <w:uiPriority w:val="99"/>
+    <w:unhideWhenUsed/>
+    <w:rsid w:val="00B65883"/>
+    <w:rPr>
+      <w:color w:val="467886" w:themeColor="hyperlink"/>
+      <w:u w:val="single"/>
+    </w:rPr>
+  </w:style>
+  <w:style w:type="character" w:styleId="Mencinsinresolver">
+    <w:name w:val="Unresolved Mention"/>
+    <w:basedOn w:val="Fuentedeprrafopredeter"/>
+    <w:uiPriority w:val="99"/>
+    <w:semiHidden/>
+    <w:unhideWhenUsed/>
+    <w:rsid w:val="00B65883"/>
+    <w:rPr>
+      <w:color w:val="605E5C"/>
+      <w:shd w:val="clear" w:color="auto" w:fill="E1DFDD"/>
+    </w:rPr>
+  </w:style>
 </w:styles>
 </file>
 

</xml_diff>